<commit_message>
Add a new fie: Bai tap OOP.doc
</commit_message>
<xml_diff>
--- a/Exercises.docx
+++ b/Exercises.docx
@@ -23,7 +23,25 @@
           <w:sz w:val="24"/>
           <w:szCs w:val="24"/>
         </w:rPr>
-        <w:t>Install java environment , programing basic</w:t>
+        <w:t xml:space="preserve">Install java environment , </w:t>
+      </w:r>
+      <w:bookmarkStart w:id="2" w:name="OLE_LINK1"/>
+      <w:r>
+        <w:rPr>
+          <w:b/>
+          <w:sz w:val="24"/>
+          <w:szCs w:val="24"/>
+        </w:rPr>
+        <w:t xml:space="preserve">programing </w:t>
+      </w:r>
+      <w:bookmarkEnd w:id="2"/>
+      <w:r>
+        <w:rPr>
+          <w:b/>
+          <w:sz w:val="24"/>
+          <w:szCs w:val="24"/>
+        </w:rPr>
+        <w:t>basic</w:t>
       </w:r>
     </w:p>
     <w:p>
@@ -38,15 +56,56 @@
           <w:szCs w:val="24"/>
         </w:rPr>
       </w:pPr>
-      <w:r>
-        <w:rPr>
-          <w:sz w:val="24"/>
-          <w:szCs w:val="24"/>
-        </w:rPr>
-        <w:t xml:space="preserve">Kiểu dữ liệu – </w:t>
-      </w:r>
-      <w:bookmarkStart w:id="2" w:name="OLE_LINK16"/>
-      <w:bookmarkStart w:id="3" w:name="OLE_LINK17"/>
+      <w:proofErr w:type="spellStart"/>
+      <w:r>
+        <w:rPr>
+          <w:sz w:val="24"/>
+          <w:szCs w:val="24"/>
+        </w:rPr>
+        <w:t>Kiểu</w:t>
+      </w:r>
+      <w:proofErr w:type="spellEnd"/>
+      <w:r>
+        <w:rPr>
+          <w:sz w:val="24"/>
+          <w:szCs w:val="24"/>
+        </w:rPr>
+        <w:t xml:space="preserve"> </w:t>
+      </w:r>
+      <w:proofErr w:type="spellStart"/>
+      <w:r>
+        <w:rPr>
+          <w:sz w:val="24"/>
+          <w:szCs w:val="24"/>
+        </w:rPr>
+        <w:t>dữ</w:t>
+      </w:r>
+      <w:proofErr w:type="spellEnd"/>
+      <w:r>
+        <w:rPr>
+          <w:sz w:val="24"/>
+          <w:szCs w:val="24"/>
+        </w:rPr>
+        <w:t xml:space="preserve"> </w:t>
+      </w:r>
+      <w:proofErr w:type="spellStart"/>
+      <w:r>
+        <w:rPr>
+          <w:sz w:val="24"/>
+          <w:szCs w:val="24"/>
+        </w:rPr>
+        <w:t>liệu</w:t>
+      </w:r>
+      <w:proofErr w:type="spellEnd"/>
+      <w:r>
+        <w:rPr>
+          <w:sz w:val="24"/>
+          <w:szCs w:val="24"/>
+        </w:rPr>
+        <w:t xml:space="preserve"> – </w:t>
+      </w:r>
+      <w:bookmarkStart w:id="3" w:name="OLE_LINK16"/>
+      <w:bookmarkStart w:id="4" w:name="OLE_LINK17"/>
       <w:r>
         <w:rPr>
           <w:sz w:val="24"/>
@@ -54,8 +113,8 @@
         </w:rPr>
         <w:t>data types</w:t>
       </w:r>
-      <w:bookmarkEnd w:id="2"/>
       <w:bookmarkEnd w:id="3"/>
+      <w:bookmarkEnd w:id="4"/>
     </w:p>
     <w:p>
       <w:pPr>
@@ -209,7 +268,23 @@
                 <w:sz w:val="24"/>
                 <w:szCs w:val="24"/>
               </w:rPr>
-              <w:t>-128 .. 127</w:t>
+              <w:t>-</w:t>
+            </w:r>
+            <w:proofErr w:type="gramStart"/>
+            <w:r>
+              <w:rPr>
+                <w:sz w:val="24"/>
+                <w:szCs w:val="24"/>
+              </w:rPr>
+              <w:t>128 ..</w:t>
+            </w:r>
+            <w:proofErr w:type="gramEnd"/>
+            <w:r>
+              <w:rPr>
+                <w:sz w:val="24"/>
+                <w:szCs w:val="24"/>
+              </w:rPr>
+              <w:t xml:space="preserve"> 127</w:t>
             </w:r>
           </w:p>
         </w:tc>
@@ -271,7 +346,23 @@
                 <w:sz w:val="24"/>
                 <w:szCs w:val="24"/>
               </w:rPr>
-              <w:t>-32,768 .. 32,767</w:t>
+              <w:t>-</w:t>
+            </w:r>
+            <w:proofErr w:type="gramStart"/>
+            <w:r>
+              <w:rPr>
+                <w:sz w:val="24"/>
+                <w:szCs w:val="24"/>
+              </w:rPr>
+              <w:t>32,768 ..</w:t>
+            </w:r>
+            <w:proofErr w:type="gramEnd"/>
+            <w:r>
+              <w:rPr>
+                <w:sz w:val="24"/>
+                <w:szCs w:val="24"/>
+              </w:rPr>
+              <w:t xml:space="preserve"> 32,767</w:t>
             </w:r>
           </w:p>
         </w:tc>
@@ -288,6 +379,7 @@
                 <w:szCs w:val="24"/>
               </w:rPr>
             </w:pPr>
+            <w:proofErr w:type="spellStart"/>
             <w:r>
               <w:rPr>
                 <w:sz w:val="24"/>
@@ -295,6 +387,7 @@
               </w:rPr>
               <w:t>int</w:t>
             </w:r>
+            <w:proofErr w:type="spellEnd"/>
           </w:p>
         </w:tc>
         <w:tc>
@@ -333,7 +426,23 @@
                 <w:sz w:val="24"/>
                 <w:szCs w:val="24"/>
               </w:rPr>
-              <w:t>-2,147,483,648 .. 2,147,483,647</w:t>
+              <w:t>-</w:t>
+            </w:r>
+            <w:proofErr w:type="gramStart"/>
+            <w:r>
+              <w:rPr>
+                <w:sz w:val="24"/>
+                <w:szCs w:val="24"/>
+              </w:rPr>
+              <w:t>2,147,483,648 ..</w:t>
+            </w:r>
+            <w:proofErr w:type="gramEnd"/>
+            <w:r>
+              <w:rPr>
+                <w:sz w:val="24"/>
+                <w:szCs w:val="24"/>
+              </w:rPr>
+              <w:t xml:space="preserve"> 2,147,483,647</w:t>
             </w:r>
           </w:p>
         </w:tc>
@@ -395,7 +504,23 @@
                 <w:sz w:val="24"/>
                 <w:szCs w:val="24"/>
               </w:rPr>
-              <w:t>-9,223,372,036,854,775,808 .. 9,223,372,036,854,775,807</w:t>
+              <w:t>-</w:t>
+            </w:r>
+            <w:proofErr w:type="gramStart"/>
+            <w:r>
+              <w:rPr>
+                <w:sz w:val="24"/>
+                <w:szCs w:val="24"/>
+              </w:rPr>
+              <w:t>9,223,372,036,854,775,808 ..</w:t>
+            </w:r>
+            <w:proofErr w:type="gramEnd"/>
+            <w:r>
+              <w:rPr>
+                <w:sz w:val="24"/>
+                <w:szCs w:val="24"/>
+              </w:rPr>
+              <w:t xml:space="preserve"> 9,223,372,036,854,775,807</w:t>
             </w:r>
           </w:p>
         </w:tc>
@@ -597,17 +722,26 @@
         </w:rPr>
         <w:t xml:space="preserve"> – </w:t>
       </w:r>
-      <w:bookmarkStart w:id="4" w:name="OLE_LINK18"/>
-      <w:bookmarkStart w:id="5" w:name="OLE_LINK19"/>
-      <w:r>
-        <w:rPr>
-          <w:sz w:val="24"/>
-          <w:szCs w:val="24"/>
-        </w:rPr>
-        <w:t xml:space="preserve">ArrayList Collection </w:t>
-      </w:r>
-      <w:bookmarkEnd w:id="4"/>
+      <w:bookmarkStart w:id="5" w:name="OLE_LINK18"/>
+      <w:bookmarkStart w:id="6" w:name="OLE_LINK19"/>
+      <w:proofErr w:type="spellStart"/>
+      <w:r>
+        <w:rPr>
+          <w:sz w:val="24"/>
+          <w:szCs w:val="24"/>
+        </w:rPr>
+        <w:t>ArrayList</w:t>
+      </w:r>
+      <w:proofErr w:type="spellEnd"/>
+      <w:r>
+        <w:rPr>
+          <w:sz w:val="24"/>
+          <w:szCs w:val="24"/>
+        </w:rPr>
+        <w:t xml:space="preserve"> Collection </w:t>
+      </w:r>
       <w:bookmarkEnd w:id="5"/>
+      <w:bookmarkEnd w:id="6"/>
     </w:p>
     <w:p>
       <w:pPr>
@@ -641,12 +775,21 @@
           <w:szCs w:val="24"/>
         </w:rPr>
       </w:pPr>
-      <w:r>
-        <w:rPr>
-          <w:sz w:val="24"/>
-          <w:szCs w:val="24"/>
-        </w:rPr>
-        <w:t>ArrayList Collection</w:t>
+      <w:proofErr w:type="spellStart"/>
+      <w:r>
+        <w:rPr>
+          <w:sz w:val="24"/>
+          <w:szCs w:val="24"/>
+        </w:rPr>
+        <w:t>ArrayList</w:t>
+      </w:r>
+      <w:proofErr w:type="spellEnd"/>
+      <w:r>
+        <w:rPr>
+          <w:sz w:val="24"/>
+          <w:szCs w:val="24"/>
+        </w:rPr>
+        <w:t xml:space="preserve"> Collection</w:t>
       </w:r>
     </w:p>
     <w:p>
@@ -668,8 +811,6 @@
         </w:rPr>
         <w:t xml:space="preserve">Object </w:t>
       </w:r>
-      <w:bookmarkStart w:id="6" w:name="_GoBack"/>
-      <w:bookmarkEnd w:id="6"/>
     </w:p>
     <w:p>
       <w:pPr>
@@ -724,13 +865,41 @@
           <w:szCs w:val="24"/>
         </w:rPr>
       </w:pPr>
-      <w:r>
-        <w:rPr>
-          <w:b/>
-          <w:sz w:val="24"/>
-          <w:szCs w:val="24"/>
-        </w:rPr>
-        <w:t>Rẽ nhánh – condition , short condition (Boolean expression)</w:t>
+      <w:proofErr w:type="spellStart"/>
+      <w:r>
+        <w:rPr>
+          <w:b/>
+          <w:sz w:val="24"/>
+          <w:szCs w:val="24"/>
+        </w:rPr>
+        <w:t>Rẽ</w:t>
+      </w:r>
+      <w:proofErr w:type="spellEnd"/>
+      <w:r>
+        <w:rPr>
+          <w:b/>
+          <w:sz w:val="24"/>
+          <w:szCs w:val="24"/>
+        </w:rPr>
+        <w:t xml:space="preserve"> </w:t>
+      </w:r>
+      <w:proofErr w:type="spellStart"/>
+      <w:r>
+        <w:rPr>
+          <w:b/>
+          <w:sz w:val="24"/>
+          <w:szCs w:val="24"/>
+        </w:rPr>
+        <w:t>nhánh</w:t>
+      </w:r>
+      <w:proofErr w:type="spellEnd"/>
+      <w:r>
+        <w:rPr>
+          <w:b/>
+          <w:sz w:val="24"/>
+          <w:szCs w:val="24"/>
+        </w:rPr>
+        <w:t xml:space="preserve"> – condition , short condition (Boolean expression)</w:t>
       </w:r>
     </w:p>
     <w:p>
@@ -824,7 +993,48 @@
           <w:sz w:val="24"/>
           <w:szCs w:val="24"/>
         </w:rPr>
-        <w:t>String mood = isFine()? "happy" : "sad";</w:t>
+        <w:t xml:space="preserve">String mood = </w:t>
+      </w:r>
+      <w:proofErr w:type="spellStart"/>
+      <w:proofErr w:type="gramStart"/>
+      <w:r>
+        <w:rPr>
+          <w:sz w:val="24"/>
+          <w:szCs w:val="24"/>
+        </w:rPr>
+        <w:t>isFine</w:t>
+      </w:r>
+      <w:proofErr w:type="spellEnd"/>
+      <w:r>
+        <w:rPr>
+          <w:sz w:val="24"/>
+          <w:szCs w:val="24"/>
+        </w:rPr>
+        <w:t>(</w:t>
+      </w:r>
+      <w:proofErr w:type="gramEnd"/>
+      <w:r>
+        <w:rPr>
+          <w:sz w:val="24"/>
+          <w:szCs w:val="24"/>
+        </w:rPr>
+        <w:t>)? "</w:t>
+      </w:r>
+      <w:proofErr w:type="gramStart"/>
+      <w:r>
+        <w:rPr>
+          <w:sz w:val="24"/>
+          <w:szCs w:val="24"/>
+        </w:rPr>
+        <w:t>happy</w:t>
+      </w:r>
+      <w:proofErr w:type="gramEnd"/>
+      <w:r>
+        <w:rPr>
+          <w:sz w:val="24"/>
+          <w:szCs w:val="24"/>
+        </w:rPr>
+        <w:t>" : "sad";</w:t>
       </w:r>
     </w:p>
     <w:bookmarkEnd w:id="7"/>
@@ -842,13 +1052,23 @@
           <w:szCs w:val="24"/>
         </w:rPr>
       </w:pPr>
-      <w:r>
-        <w:rPr>
-          <w:b/>
-          <w:sz w:val="24"/>
-          <w:szCs w:val="24"/>
-        </w:rPr>
-        <w:t>Lặp – Loop</w:t>
+      <w:proofErr w:type="spellStart"/>
+      <w:r>
+        <w:rPr>
+          <w:b/>
+          <w:sz w:val="24"/>
+          <w:szCs w:val="24"/>
+        </w:rPr>
+        <w:t>Lặp</w:t>
+      </w:r>
+      <w:proofErr w:type="spellEnd"/>
+      <w:r>
+        <w:rPr>
+          <w:b/>
+          <w:sz w:val="24"/>
+          <w:szCs w:val="24"/>
+        </w:rPr>
+        <w:t xml:space="preserve"> – Loop</w:t>
       </w:r>
     </w:p>
     <w:p>
@@ -943,13 +1163,111 @@
           <w:szCs w:val="24"/>
         </w:rPr>
       </w:pPr>
-      <w:r>
-        <w:rPr>
-          <w:sz w:val="24"/>
-          <w:szCs w:val="24"/>
-        </w:rPr>
-        <w:t>Viết chương trình in ra Bảng cửu chương</w:t>
-      </w:r>
+      <w:proofErr w:type="spellStart"/>
+      <w:r>
+        <w:rPr>
+          <w:sz w:val="24"/>
+          <w:szCs w:val="24"/>
+        </w:rPr>
+        <w:t>Viết</w:t>
+      </w:r>
+      <w:proofErr w:type="spellEnd"/>
+      <w:r>
+        <w:rPr>
+          <w:sz w:val="24"/>
+          <w:szCs w:val="24"/>
+        </w:rPr>
+        <w:t xml:space="preserve"> </w:t>
+      </w:r>
+      <w:proofErr w:type="spellStart"/>
+      <w:r>
+        <w:rPr>
+          <w:sz w:val="24"/>
+          <w:szCs w:val="24"/>
+        </w:rPr>
+        <w:t>chương</w:t>
+      </w:r>
+      <w:proofErr w:type="spellEnd"/>
+      <w:r>
+        <w:rPr>
+          <w:sz w:val="24"/>
+          <w:szCs w:val="24"/>
+        </w:rPr>
+        <w:t xml:space="preserve"> </w:t>
+      </w:r>
+      <w:proofErr w:type="spellStart"/>
+      <w:r>
+        <w:rPr>
+          <w:sz w:val="24"/>
+          <w:szCs w:val="24"/>
+        </w:rPr>
+        <w:t>trình</w:t>
+      </w:r>
+      <w:proofErr w:type="spellEnd"/>
+      <w:r>
+        <w:rPr>
+          <w:sz w:val="24"/>
+          <w:szCs w:val="24"/>
+        </w:rPr>
+        <w:t xml:space="preserve"> in </w:t>
+      </w:r>
+      <w:proofErr w:type="spellStart"/>
+      <w:r>
+        <w:rPr>
+          <w:sz w:val="24"/>
+          <w:szCs w:val="24"/>
+        </w:rPr>
+        <w:t>ra</w:t>
+      </w:r>
+      <w:proofErr w:type="spellEnd"/>
+      <w:r>
+        <w:rPr>
+          <w:sz w:val="24"/>
+          <w:szCs w:val="24"/>
+        </w:rPr>
+        <w:t xml:space="preserve"> </w:t>
+      </w:r>
+      <w:proofErr w:type="spellStart"/>
+      <w:r>
+        <w:rPr>
+          <w:sz w:val="24"/>
+          <w:szCs w:val="24"/>
+        </w:rPr>
+        <w:t>Bảng</w:t>
+      </w:r>
+      <w:proofErr w:type="spellEnd"/>
+      <w:r>
+        <w:rPr>
+          <w:sz w:val="24"/>
+          <w:szCs w:val="24"/>
+        </w:rPr>
+        <w:t xml:space="preserve"> </w:t>
+      </w:r>
+      <w:proofErr w:type="spellStart"/>
+      <w:r>
+        <w:rPr>
+          <w:sz w:val="24"/>
+          <w:szCs w:val="24"/>
+        </w:rPr>
+        <w:t>cửu</w:t>
+      </w:r>
+      <w:proofErr w:type="spellEnd"/>
+      <w:r>
+        <w:rPr>
+          <w:sz w:val="24"/>
+          <w:szCs w:val="24"/>
+        </w:rPr>
+        <w:t xml:space="preserve"> </w:t>
+      </w:r>
+      <w:proofErr w:type="spellStart"/>
+      <w:r>
+        <w:rPr>
+          <w:sz w:val="24"/>
+          <w:szCs w:val="24"/>
+        </w:rPr>
+        <w:t>chương</w:t>
+      </w:r>
+      <w:proofErr w:type="spellEnd"/>
     </w:p>
     <w:p>
       <w:pPr>
@@ -965,12 +1283,85 @@
           <w:szCs w:val="24"/>
         </w:rPr>
       </w:pPr>
-      <w:r>
-        <w:rPr>
-          <w:sz w:val="24"/>
-          <w:szCs w:val="24"/>
-        </w:rPr>
-        <w:t xml:space="preserve">Viết chương trình tính tổng </w:t>
+      <w:proofErr w:type="spellStart"/>
+      <w:r>
+        <w:rPr>
+          <w:sz w:val="24"/>
+          <w:szCs w:val="24"/>
+        </w:rPr>
+        <w:t>Viết</w:t>
+      </w:r>
+      <w:proofErr w:type="spellEnd"/>
+      <w:r>
+        <w:rPr>
+          <w:sz w:val="24"/>
+          <w:szCs w:val="24"/>
+        </w:rPr>
+        <w:t xml:space="preserve"> </w:t>
+      </w:r>
+      <w:proofErr w:type="spellStart"/>
+      <w:r>
+        <w:rPr>
+          <w:sz w:val="24"/>
+          <w:szCs w:val="24"/>
+        </w:rPr>
+        <w:t>chương</w:t>
+      </w:r>
+      <w:proofErr w:type="spellEnd"/>
+      <w:r>
+        <w:rPr>
+          <w:sz w:val="24"/>
+          <w:szCs w:val="24"/>
+        </w:rPr>
+        <w:t xml:space="preserve"> </w:t>
+      </w:r>
+      <w:proofErr w:type="spellStart"/>
+      <w:r>
+        <w:rPr>
+          <w:sz w:val="24"/>
+          <w:szCs w:val="24"/>
+        </w:rPr>
+        <w:t>trình</w:t>
+      </w:r>
+      <w:proofErr w:type="spellEnd"/>
+      <w:r>
+        <w:rPr>
+          <w:sz w:val="24"/>
+          <w:szCs w:val="24"/>
+        </w:rPr>
+        <w:t xml:space="preserve"> </w:t>
+      </w:r>
+      <w:proofErr w:type="spellStart"/>
+      <w:r>
+        <w:rPr>
+          <w:sz w:val="24"/>
+          <w:szCs w:val="24"/>
+        </w:rPr>
+        <w:t>tính</w:t>
+      </w:r>
+      <w:proofErr w:type="spellEnd"/>
+      <w:r>
+        <w:rPr>
+          <w:sz w:val="24"/>
+          <w:szCs w:val="24"/>
+        </w:rPr>
+        <w:t xml:space="preserve"> </w:t>
+      </w:r>
+      <w:proofErr w:type="spellStart"/>
+      <w:r>
+        <w:rPr>
+          <w:sz w:val="24"/>
+          <w:szCs w:val="24"/>
+        </w:rPr>
+        <w:t>tổng</w:t>
+      </w:r>
+      <w:proofErr w:type="spellEnd"/>
+      <w:r>
+        <w:rPr>
+          <w:sz w:val="24"/>
+          <w:szCs w:val="24"/>
+        </w:rPr>
+        <w:t xml:space="preserve"> </w:t>
       </w:r>
     </w:p>
     <w:p>
@@ -992,8 +1383,33 @@
           <w:sz w:val="24"/>
           <w:szCs w:val="24"/>
         </w:rPr>
-        <w:t>S = 1+3+5+ ...+ n nếu n lẻ</w:t>
-      </w:r>
+        <w:t xml:space="preserve">S = 1+3+5+ ...+ n </w:t>
+      </w:r>
+      <w:proofErr w:type="spellStart"/>
+      <w:r>
+        <w:rPr>
+          <w:sz w:val="24"/>
+          <w:szCs w:val="24"/>
+        </w:rPr>
+        <w:t>nếu</w:t>
+      </w:r>
+      <w:proofErr w:type="spellEnd"/>
+      <w:r>
+        <w:rPr>
+          <w:sz w:val="24"/>
+          <w:szCs w:val="24"/>
+        </w:rPr>
+        <w:t xml:space="preserve"> n </w:t>
+      </w:r>
+      <w:proofErr w:type="spellStart"/>
+      <w:r>
+        <w:rPr>
+          <w:sz w:val="24"/>
+          <w:szCs w:val="24"/>
+        </w:rPr>
+        <w:t>lẻ</w:t>
+      </w:r>
+      <w:proofErr w:type="spellEnd"/>
     </w:p>
     <w:p>
       <w:pPr>
@@ -1014,8 +1430,33 @@
           <w:sz w:val="24"/>
           <w:szCs w:val="24"/>
         </w:rPr>
-        <w:t>S = 2 + 4 + ... + n nếu n chẵn</w:t>
-      </w:r>
+        <w:t xml:space="preserve">S = 2 + 4 + ... + n </w:t>
+      </w:r>
+      <w:proofErr w:type="spellStart"/>
+      <w:r>
+        <w:rPr>
+          <w:sz w:val="24"/>
+          <w:szCs w:val="24"/>
+        </w:rPr>
+        <w:t>nếu</w:t>
+      </w:r>
+      <w:proofErr w:type="spellEnd"/>
+      <w:r>
+        <w:rPr>
+          <w:sz w:val="24"/>
+          <w:szCs w:val="24"/>
+        </w:rPr>
+        <w:t xml:space="preserve"> n </w:t>
+      </w:r>
+      <w:proofErr w:type="spellStart"/>
+      <w:r>
+        <w:rPr>
+          <w:sz w:val="24"/>
+          <w:szCs w:val="24"/>
+        </w:rPr>
+        <w:t>chẵn</w:t>
+      </w:r>
+      <w:proofErr w:type="spellEnd"/>
     </w:p>
     <w:p>
       <w:pPr>
@@ -1031,12 +1472,197 @@
           <w:szCs w:val="24"/>
         </w:rPr>
       </w:pPr>
-      <w:r>
-        <w:rPr>
-          <w:sz w:val="24"/>
-          <w:szCs w:val="24"/>
-        </w:rPr>
-        <w:t>Nhập số tự nhiên  n  rồi tính tổng (lưu ý phép chia các số nguyên):</w:t>
+      <w:proofErr w:type="spellStart"/>
+      <w:r>
+        <w:rPr>
+          <w:sz w:val="24"/>
+          <w:szCs w:val="24"/>
+        </w:rPr>
+        <w:t>Nhập</w:t>
+      </w:r>
+      <w:proofErr w:type="spellEnd"/>
+      <w:r>
+        <w:rPr>
+          <w:sz w:val="24"/>
+          <w:szCs w:val="24"/>
+        </w:rPr>
+        <w:t xml:space="preserve"> </w:t>
+      </w:r>
+      <w:proofErr w:type="spellStart"/>
+      <w:r>
+        <w:rPr>
+          <w:sz w:val="24"/>
+          <w:szCs w:val="24"/>
+        </w:rPr>
+        <w:t>số</w:t>
+      </w:r>
+      <w:proofErr w:type="spellEnd"/>
+      <w:r>
+        <w:rPr>
+          <w:sz w:val="24"/>
+          <w:szCs w:val="24"/>
+        </w:rPr>
+        <w:t xml:space="preserve"> </w:t>
+      </w:r>
+      <w:proofErr w:type="spellStart"/>
+      <w:r>
+        <w:rPr>
+          <w:sz w:val="24"/>
+          <w:szCs w:val="24"/>
+        </w:rPr>
+        <w:t>tự</w:t>
+      </w:r>
+      <w:proofErr w:type="spellEnd"/>
+      <w:r>
+        <w:rPr>
+          <w:sz w:val="24"/>
+          <w:szCs w:val="24"/>
+        </w:rPr>
+        <w:t xml:space="preserve"> </w:t>
+      </w:r>
+      <w:proofErr w:type="spellStart"/>
+      <w:r>
+        <w:rPr>
+          <w:sz w:val="24"/>
+          <w:szCs w:val="24"/>
+        </w:rPr>
+        <w:t>nhiên</w:t>
+      </w:r>
+      <w:proofErr w:type="spellEnd"/>
+      <w:r>
+        <w:rPr>
+          <w:sz w:val="24"/>
+          <w:szCs w:val="24"/>
+        </w:rPr>
+        <w:t xml:space="preserve">  n  </w:t>
+      </w:r>
+      <w:proofErr w:type="spellStart"/>
+      <w:r>
+        <w:rPr>
+          <w:sz w:val="24"/>
+          <w:szCs w:val="24"/>
+        </w:rPr>
+        <w:t>rồi</w:t>
+      </w:r>
+      <w:proofErr w:type="spellEnd"/>
+      <w:r>
+        <w:rPr>
+          <w:sz w:val="24"/>
+          <w:szCs w:val="24"/>
+        </w:rPr>
+        <w:t xml:space="preserve"> </w:t>
+      </w:r>
+      <w:proofErr w:type="spellStart"/>
+      <w:r>
+        <w:rPr>
+          <w:sz w:val="24"/>
+          <w:szCs w:val="24"/>
+        </w:rPr>
+        <w:t>tính</w:t>
+      </w:r>
+      <w:proofErr w:type="spellEnd"/>
+      <w:r>
+        <w:rPr>
+          <w:sz w:val="24"/>
+          <w:szCs w:val="24"/>
+        </w:rPr>
+        <w:t xml:space="preserve"> </w:t>
+      </w:r>
+      <w:proofErr w:type="spellStart"/>
+      <w:r>
+        <w:rPr>
+          <w:sz w:val="24"/>
+          <w:szCs w:val="24"/>
+        </w:rPr>
+        <w:t>tổng</w:t>
+      </w:r>
+      <w:proofErr w:type="spellEnd"/>
+      <w:r>
+        <w:rPr>
+          <w:sz w:val="24"/>
+          <w:szCs w:val="24"/>
+        </w:rPr>
+        <w:t xml:space="preserve"> (</w:t>
+      </w:r>
+      <w:proofErr w:type="spellStart"/>
+      <w:r>
+        <w:rPr>
+          <w:sz w:val="24"/>
+          <w:szCs w:val="24"/>
+        </w:rPr>
+        <w:t>lưu</w:t>
+      </w:r>
+      <w:proofErr w:type="spellEnd"/>
+      <w:r>
+        <w:rPr>
+          <w:sz w:val="24"/>
+          <w:szCs w:val="24"/>
+        </w:rPr>
+        <w:t xml:space="preserve"> ý </w:t>
+      </w:r>
+      <w:proofErr w:type="spellStart"/>
+      <w:r>
+        <w:rPr>
+          <w:sz w:val="24"/>
+          <w:szCs w:val="24"/>
+        </w:rPr>
+        <w:t>phép</w:t>
+      </w:r>
+      <w:proofErr w:type="spellEnd"/>
+      <w:r>
+        <w:rPr>
+          <w:sz w:val="24"/>
+          <w:szCs w:val="24"/>
+        </w:rPr>
+        <w:t xml:space="preserve"> chia </w:t>
+      </w:r>
+      <w:proofErr w:type="spellStart"/>
+      <w:r>
+        <w:rPr>
+          <w:sz w:val="24"/>
+          <w:szCs w:val="24"/>
+        </w:rPr>
+        <w:t>các</w:t>
+      </w:r>
+      <w:proofErr w:type="spellEnd"/>
+      <w:r>
+        <w:rPr>
+          <w:sz w:val="24"/>
+          <w:szCs w:val="24"/>
+        </w:rPr>
+        <w:t xml:space="preserve"> </w:t>
+      </w:r>
+      <w:proofErr w:type="spellStart"/>
+      <w:r>
+        <w:rPr>
+          <w:sz w:val="24"/>
+          <w:szCs w:val="24"/>
+        </w:rPr>
+        <w:t>số</w:t>
+      </w:r>
+      <w:proofErr w:type="spellEnd"/>
+      <w:r>
+        <w:rPr>
+          <w:sz w:val="24"/>
+          <w:szCs w:val="24"/>
+        </w:rPr>
+        <w:t xml:space="preserve"> </w:t>
+      </w:r>
+      <w:proofErr w:type="spellStart"/>
+      <w:r>
+        <w:rPr>
+          <w:sz w:val="24"/>
+          <w:szCs w:val="24"/>
+        </w:rPr>
+        <w:t>nguyên</w:t>
+      </w:r>
+      <w:proofErr w:type="spellEnd"/>
+      <w:r>
+        <w:rPr>
+          <w:sz w:val="24"/>
+          <w:szCs w:val="24"/>
+        </w:rPr>
+        <w:t>):</w:t>
       </w:r>
     </w:p>
     <w:p>
@@ -1090,7 +1716,7 @@
           <v:shape id="_x0000_i1025" type="#_x0000_t75" style="width:12.9pt;height:30.55pt" o:ole="" fillcolor="window">
             <v:imagedata r:id="rId6" o:title=""/>
           </v:shape>
-          <o:OLEObject Type="Embed" ProgID="Equation.3" ShapeID="_x0000_i1025" DrawAspect="Content" ObjectID="_1553638212" r:id="rId7"/>
+          <o:OLEObject Type="Embed" ProgID="Equation.3" ShapeID="_x0000_i1025" DrawAspect="Content" ObjectID="_1553865010" r:id="rId7"/>
         </w:object>
       </w:r>
       <w:r>
@@ -1112,7 +1738,7 @@
           <v:shape id="_x0000_i1026" type="#_x0000_t75" style="width:11.55pt;height:30.55pt" o:ole="" fillcolor="window">
             <v:imagedata r:id="rId8" o:title=""/>
           </v:shape>
-          <o:OLEObject Type="Embed" ProgID="Equation.3" ShapeID="_x0000_i1026" DrawAspect="Content" ObjectID="_1553638213" r:id="rId9"/>
+          <o:OLEObject Type="Embed" ProgID="Equation.3" ShapeID="_x0000_i1026" DrawAspect="Content" ObjectID="_1553865011" r:id="rId9"/>
         </w:object>
       </w:r>
       <w:r>
@@ -1134,7 +1760,7 @@
           <v:shape id="_x0000_i1027" type="#_x0000_t75" style="width:12.9pt;height:30.55pt" o:ole="" fillcolor="window">
             <v:imagedata r:id="rId10" o:title=""/>
           </v:shape>
-          <o:OLEObject Type="Embed" ProgID="Equation.3" ShapeID="_x0000_i1027" DrawAspect="Content" ObjectID="_1553638214" r:id="rId11"/>
+          <o:OLEObject Type="Embed" ProgID="Equation.3" ShapeID="_x0000_i1027" DrawAspect="Content" ObjectID="_1553865012" r:id="rId11"/>
         </w:object>
       </w:r>
     </w:p>
@@ -1256,12 +1882,37 @@
         <w:lastRenderedPageBreak/>
         <w:t xml:space="preserve">Nhập 2 mảng (a, N) và (b, M) và số nguyên p (0≤p&lt;N). Hãy chèn mảng b vào vị trí p của a.  </w:t>
       </w:r>
-      <w:r>
-        <w:rPr>
-          <w:sz w:val="24"/>
-          <w:szCs w:val="24"/>
-        </w:rPr>
-        <w:t xml:space="preserve">Ví dụ: (a, 4): </w:t>
+      <w:proofErr w:type="spellStart"/>
+      <w:r>
+        <w:rPr>
+          <w:sz w:val="24"/>
+          <w:szCs w:val="24"/>
+        </w:rPr>
+        <w:t>Ví</w:t>
+      </w:r>
+      <w:proofErr w:type="spellEnd"/>
+      <w:r>
+        <w:rPr>
+          <w:sz w:val="24"/>
+          <w:szCs w:val="24"/>
+        </w:rPr>
+        <w:t xml:space="preserve"> </w:t>
+      </w:r>
+      <w:proofErr w:type="spellStart"/>
+      <w:r>
+        <w:rPr>
+          <w:sz w:val="24"/>
+          <w:szCs w:val="24"/>
+        </w:rPr>
+        <w:t>dụ</w:t>
+      </w:r>
+      <w:proofErr w:type="spellEnd"/>
+      <w:r>
+        <w:rPr>
+          <w:sz w:val="24"/>
+          <w:szCs w:val="24"/>
+        </w:rPr>
+        <w:t xml:space="preserve">: (a, 4): </w:t>
       </w:r>
       <w:r>
         <w:rPr>
@@ -1660,7 +2311,16 @@
           <w:szCs w:val="24"/>
           <w:u w:val="single"/>
         </w:rPr>
-        <w:t>Programming</w:t>
+        <w:t>Progra</w:t>
+      </w:r>
+      <w:r>
+        <w:rPr>
+          <w:b/>
+          <w:sz w:val="24"/>
+          <w:szCs w:val="24"/>
+          <w:u w:val="single"/>
+        </w:rPr>
+        <w:t>ming</w:t>
       </w:r>
     </w:p>
     <w:p>
@@ -2250,6 +2910,7 @@
           <w:szCs w:val="24"/>
         </w:rPr>
       </w:pPr>
+      <w:bookmarkStart w:id="9" w:name="OLE_LINK2"/>
       <w:r>
         <w:rPr>
           <w:b/>
@@ -2259,6 +2920,7 @@
         <w:t>Overload</w:t>
       </w:r>
     </w:p>
+    <w:bookmarkEnd w:id="9"/>
     <w:p>
       <w:pPr>
         <w:pStyle w:val="ListParagraph"/>
@@ -2293,8 +2955,9 @@
           <w:szCs w:val="24"/>
         </w:rPr>
       </w:pPr>
-      <w:bookmarkStart w:id="9" w:name="OLE_LINK11"/>
-      <w:bookmarkStart w:id="10" w:name="OLE_LINK12"/>
+      <w:bookmarkStart w:id="10" w:name="OLE_LINK11"/>
+      <w:bookmarkStart w:id="11" w:name="OLE_LINK12"/>
+      <w:proofErr w:type="spellStart"/>
       <w:r>
         <w:rPr>
           <w:sz w:val="24"/>
@@ -2302,8 +2965,9 @@
         </w:rPr>
         <w:t>Arraylist</w:t>
       </w:r>
-      <w:bookmarkEnd w:id="9"/>
       <w:bookmarkEnd w:id="10"/>
+      <w:bookmarkEnd w:id="11"/>
+      <w:proofErr w:type="spellEnd"/>
       <w:r>
         <w:rPr>
           <w:sz w:val="24"/>
@@ -2436,7 +3100,25 @@
           <w:u w:val="single"/>
         </w:rPr>
         <w:lastRenderedPageBreak/>
-        <w:t>Other:</w:t>
+        <w:t>Other</w:t>
+      </w:r>
+      <w:r>
+        <w:rPr>
+          <w:b/>
+          <w:sz w:val="24"/>
+          <w:szCs w:val="24"/>
+          <w:u w:val="single"/>
+        </w:rPr>
+        <w:t>s</w:t>
+      </w:r>
+      <w:r>
+        <w:rPr>
+          <w:b/>
+          <w:sz w:val="24"/>
+          <w:szCs w:val="24"/>
+          <w:u w:val="single"/>
+        </w:rPr>
+        <w:t>:</w:t>
       </w:r>
     </w:p>
     <w:p>
@@ -2684,14 +3366,49 @@
           <w:lang w:val="pt-BR"/>
         </w:rPr>
       </w:pPr>
-      <w:r>
-        <w:rPr>
-          <w:sz w:val="24"/>
-          <w:szCs w:val="24"/>
-          <w:lang w:val="pt-BR"/>
-        </w:rPr>
-        <w:t>https://www.tutorialspoint.com/java/</w:t>
-      </w:r>
+      <w:hyperlink r:id="rId12" w:history="1">
+        <w:r>
+          <w:rPr>
+            <w:rStyle w:val="Hyperlink"/>
+            <w:sz w:val="24"/>
+            <w:szCs w:val="24"/>
+            <w:lang w:val="pt-BR"/>
+          </w:rPr>
+          <w:t>https://www.tutorialspoint.com/java/</w:t>
+        </w:r>
+      </w:hyperlink>
+    </w:p>
+    <w:p>
+      <w:pPr>
+        <w:spacing w:after="0"/>
+        <w:rPr>
+          <w:sz w:val="24"/>
+          <w:szCs w:val="24"/>
+          <w:lang w:val="pt-BR"/>
+        </w:rPr>
+      </w:pPr>
+    </w:p>
+    <w:p>
+      <w:pPr>
+        <w:spacing w:after="0"/>
+        <w:rPr>
+          <w:sz w:val="24"/>
+          <w:szCs w:val="24"/>
+          <w:lang w:val="pt-BR"/>
+        </w:rPr>
+      </w:pPr>
+    </w:p>
+    <w:p>
+      <w:pPr>
+        <w:spacing w:after="0"/>
+        <w:rPr>
+          <w:sz w:val="24"/>
+          <w:szCs w:val="24"/>
+          <w:lang w:val="pt-BR"/>
+        </w:rPr>
+      </w:pPr>
+      <w:bookmarkStart w:id="12" w:name="_GoBack"/>
+      <w:bookmarkEnd w:id="12"/>
     </w:p>
     <w:sectPr>
       <w:pgSz w:w="12240" w:h="15840"/>
@@ -3303,6 +4020,17 @@
       <w:szCs w:val="16"/>
     </w:rPr>
   </w:style>
+  <w:style w:type="character" w:styleId="Hyperlink">
+    <w:name w:val="Hyperlink"/>
+    <w:basedOn w:val="DefaultParagraphFont"/>
+    <w:uiPriority w:val="99"/>
+    <w:unhideWhenUsed/>
+    <w:rsid w:val="0045705F"/>
+    <w:rPr>
+      <w:color w:val="0000FF" w:themeColor="hyperlink"/>
+      <w:u w:val="single"/>
+    </w:rPr>
+  </w:style>
 </w:styles>
 </file>
 
@@ -3594,6 +4322,17 @@
       <w:rFonts w:ascii="Tahoma" w:hAnsi="Tahoma" w:cs="Tahoma"/>
       <w:sz w:val="16"/>
       <w:szCs w:val="16"/>
+    </w:rPr>
+  </w:style>
+  <w:style w:type="character" w:styleId="Hyperlink">
+    <w:name w:val="Hyperlink"/>
+    <w:basedOn w:val="DefaultParagraphFont"/>
+    <w:uiPriority w:val="99"/>
+    <w:unhideWhenUsed/>
+    <w:rsid w:val="0045705F"/>
+    <w:rPr>
+      <w:color w:val="0000FF" w:themeColor="hyperlink"/>
+      <w:u w:val="single"/>
     </w:rPr>
   </w:style>
 </w:styles>

</xml_diff>